<commit_message>
Se agrega imagen y ejemplo adicional
</commit_message>
<xml_diff>
--- a/Ejemplo_2.docx
+++ b/Ejemplo_2.docx
@@ -189,10 +189,17 @@
       <w:pPr>
         <w:pStyle w:val="Heading1"/>
       </w:pPr>
-      <w:bookmarkStart w:id="23" w:name="ejemplo"/>
+      <w:bookmarkStart w:id="23" w:name="ejemplos"/>
       <w:bookmarkEnd w:id="23"/>
       <w:r>
-        <w:t xml:space="preserve">EJEMPLO</w:t>
+        <w:t xml:space="preserve">EJEMPLOS</w:t>
+      </w:r>
+    </w:p>
+    <w:p>
+      <w:r>
+        <w:pict>
+          <v:rect style="width:0;height:1.5pt" o:hralign="center" o:hrstd="t" o:hr="t"/>
+        </w:pict>
       </w:r>
     </w:p>
     <w:p>
@@ -360,6 +367,286 @@
           <w:t xml:space="preserve">links</w:t>
         </w:r>
       </w:hyperlink>
+    </w:p>
+    <w:p>
+      <w:pPr>
+        <w:pStyle w:val="Heading2"/>
+      </w:pPr>
+      <w:bookmarkStart w:id="26" w:name="ejemplo-2"/>
+      <w:bookmarkEnd w:id="26"/>
+      <w:r>
+        <w:t xml:space="preserve">Ejemplo 2</w:t>
+      </w:r>
+    </w:p>
+    <w:p>
+      <w:pPr>
+        <w:pStyle w:val="FirstParagraph"/>
+      </w:pPr>
+      <w:r>
+        <w:t xml:space="preserve">En markdown es posible introducir:</w:t>
+      </w:r>
+    </w:p>
+    <w:p>
+      <w:pPr>
+        <w:pStyle w:val="Heading3"/>
+      </w:pPr>
+      <w:bookmarkStart w:id="27" w:name="codigo"/>
+      <w:bookmarkEnd w:id="27"/>
+      <w:r>
+        <w:t xml:space="preserve">Codigo</w:t>
+      </w:r>
+    </w:p>
+    <w:p>
+      <w:pPr>
+        <w:pStyle w:val="SourceCode"/>
+      </w:pPr>
+      <w:r>
+        <w:rPr>
+          <w:rStyle w:val="KeywordTok"/>
+        </w:rPr>
+        <w:t xml:space="preserve">summary</w:t>
+      </w:r>
+      <w:r>
+        <w:rPr>
+          <w:rStyle w:val="NormalTok"/>
+        </w:rPr>
+        <w:t xml:space="preserve">(cars)</w:t>
+      </w:r>
+    </w:p>
+    <w:p>
+      <w:pPr>
+        <w:pStyle w:val="SourceCode"/>
+      </w:pPr>
+      <w:r>
+        <w:rPr>
+          <w:rStyle w:val="VerbatimChar"/>
+        </w:rPr>
+        <w:t xml:space="preserve">##      speed           dist       </w:t>
+      </w:r>
+      <w:r>
+        <w:br w:type="textWrapping"/>
+      </w:r>
+      <w:r>
+        <w:rPr>
+          <w:rStyle w:val="VerbatimChar"/>
+        </w:rPr>
+        <w:t xml:space="preserve">##  Min.   : 4.0   Min.   :  2.00  </w:t>
+      </w:r>
+      <w:r>
+        <w:br w:type="textWrapping"/>
+      </w:r>
+      <w:r>
+        <w:rPr>
+          <w:rStyle w:val="VerbatimChar"/>
+        </w:rPr>
+        <w:t xml:space="preserve">##  1st Qu.:12.0   1st Qu.: 26.00  </w:t>
+      </w:r>
+      <w:r>
+        <w:br w:type="textWrapping"/>
+      </w:r>
+      <w:r>
+        <w:rPr>
+          <w:rStyle w:val="VerbatimChar"/>
+        </w:rPr>
+        <w:t xml:space="preserve">##  Median :15.0   Median : 36.00  </w:t>
+      </w:r>
+      <w:r>
+        <w:br w:type="textWrapping"/>
+      </w:r>
+      <w:r>
+        <w:rPr>
+          <w:rStyle w:val="VerbatimChar"/>
+        </w:rPr>
+        <w:t xml:space="preserve">##  Mean   :15.4   Mean   : 42.98  </w:t>
+      </w:r>
+      <w:r>
+        <w:br w:type="textWrapping"/>
+      </w:r>
+      <w:r>
+        <w:rPr>
+          <w:rStyle w:val="VerbatimChar"/>
+        </w:rPr>
+        <w:t xml:space="preserve">##  3rd Qu.:19.0   3rd Qu.: 56.00  </w:t>
+      </w:r>
+      <w:r>
+        <w:br w:type="textWrapping"/>
+      </w:r>
+      <w:r>
+        <w:rPr>
+          <w:rStyle w:val="VerbatimChar"/>
+        </w:rPr>
+        <w:t xml:space="preserve">##  Max.   :25.0   Max.   :120.00</w:t>
+      </w:r>
+    </w:p>
+    <w:p>
+      <w:pPr>
+        <w:pStyle w:val="Heading3"/>
+      </w:pPr>
+      <w:bookmarkStart w:id="28" w:name="tablas"/>
+      <w:bookmarkEnd w:id="28"/>
+      <w:r>
+        <w:t xml:space="preserve">Tablas</w:t>
+      </w:r>
+    </w:p>
+    <w:tbl>
+      <w:tblPr>
+        <w:tblStyle w:val="TableNormal"/>
+        <w:tblW w:type="pct" w:w="0.0"/>
+        <w:tblLook w:firstRow="1"/>
+      </w:tblPr>
+      <w:tblGrid/>
+      <w:tr>
+        <w:trPr>
+          <w:cnfStyle w:firstRow="1"/>
+        </w:trPr>
+        <w:tc>
+          <w:tcPr>
+            <w:tcBorders>
+              <w:bottom w:val="single"/>
+            </w:tcBorders>
+            <w:vAlign w:val="bottom"/>
+          </w:tcPr>
+          <w:p>
+            <w:pPr>
+              <w:pStyle w:val="Compact"/>
+              <w:jc w:val="left"/>
+            </w:pPr>
+            <w:r>
+              <w:t xml:space="preserve">Cabecera A</w:t>
+            </w:r>
+          </w:p>
+        </w:tc>
+        <w:tc>
+          <w:tcPr>
+            <w:tcBorders>
+              <w:bottom w:val="single"/>
+            </w:tcBorders>
+            <w:vAlign w:val="bottom"/>
+          </w:tcPr>
+          <w:p>
+            <w:pPr>
+              <w:pStyle w:val="Compact"/>
+              <w:jc w:val="left"/>
+            </w:pPr>
+            <w:r>
+              <w:t xml:space="preserve">Cabecera B</w:t>
+            </w:r>
+          </w:p>
+        </w:tc>
+      </w:tr>
+      <w:tr>
+        <w:tc>
+          <w:p>
+            <w:pPr>
+              <w:pStyle w:val="Compact"/>
+              <w:jc w:val="left"/>
+            </w:pPr>
+            <w:r>
+              <w:t xml:space="preserve">Campo A0</w:t>
+            </w:r>
+          </w:p>
+        </w:tc>
+        <w:tc>
+          <w:p>
+            <w:pPr>
+              <w:pStyle w:val="Compact"/>
+              <w:jc w:val="left"/>
+            </w:pPr>
+            <w:r>
+              <w:t xml:space="preserve">Campo B0</w:t>
+            </w:r>
+          </w:p>
+        </w:tc>
+      </w:tr>
+      <w:tr>
+        <w:tc>
+          <w:p>
+            <w:pPr>
+              <w:pStyle w:val="Compact"/>
+              <w:jc w:val="left"/>
+            </w:pPr>
+            <w:r>
+              <w:t xml:space="preserve">Campo A1</w:t>
+            </w:r>
+          </w:p>
+        </w:tc>
+        <w:tc>
+          <w:p>
+            <w:pPr>
+              <w:pStyle w:val="Compact"/>
+              <w:jc w:val="left"/>
+            </w:pPr>
+            <w:r>
+              <w:t xml:space="preserve">Campo B1</w:t>
+            </w:r>
+          </w:p>
+        </w:tc>
+      </w:tr>
+    </w:tbl>
+    <w:p>
+      <w:pPr>
+        <w:pStyle w:val="Heading3"/>
+      </w:pPr>
+      <w:bookmarkStart w:id="29" w:name="imagenes"/>
+      <w:bookmarkEnd w:id="29"/>
+      <w:r>
+        <w:t xml:space="preserve">Imagenes</w:t>
+      </w:r>
+    </w:p>
+    <w:p>
+      <w:pPr>
+        <w:pStyle w:val="FigureWithCaption"/>
+      </w:pPr>
+      <w:r>
+        <w:drawing>
+          <wp:inline>
+            <wp:extent cx="5334000" cy="5371829"/>
+            <wp:effectExtent b="0" l="0" r="0" t="0"/>
+            <wp:docPr descr="imagen1" id="1" name="Picture"/>
+            <a:graphic>
+              <a:graphicData uri="http://schemas.openxmlformats.org/drawingml/2006/picture">
+                <pic:pic>
+                  <pic:nvPicPr>
+                    <pic:cNvPr descr="RM.jpg" id="0" name="Picture"/>
+                    <pic:cNvPicPr>
+                      <a:picLocks noChangeArrowheads="1" noChangeAspect="1"/>
+                    </pic:cNvPicPr>
+                  </pic:nvPicPr>
+                  <pic:blipFill>
+                    <a:blip r:embed="rId30"/>
+                    <a:stretch>
+                      <a:fillRect/>
+                    </a:stretch>
+                  </pic:blipFill>
+                  <pic:spPr bwMode="auto">
+                    <a:xfrm>
+                      <a:off x="0" y="0"/>
+                      <a:ext cx="5334000" cy="5371829"/>
+                    </a:xfrm>
+                    <a:prstGeom prst="rect">
+                      <a:avLst/>
+                    </a:prstGeom>
+                    <a:noFill/>
+                    <a:ln w="9525">
+                      <a:noFill/>
+                      <a:headEnd/>
+                      <a:tailEnd/>
+                    </a:ln>
+                  </pic:spPr>
+                </pic:pic>
+              </a:graphicData>
+            </a:graphic>
+          </wp:inline>
+        </w:drawing>
+      </w:r>
+    </w:p>
+    <w:p>
+      <w:pPr>
+        <w:pStyle w:val="ImageCaption"/>
+      </w:pPr>
+      <w:r>
+        <w:t xml:space="preserve">imagen1</w:t>
+      </w:r>
     </w:p>
     <w:sectPr/>
   </w:body>
@@ -469,7 +756,7 @@
     </w:lvl>
   </w:abstractNum>
   <w:abstractNum w:abstractNumId="990">
-    <w:nsid w:val="efd5852d"/>
+    <w:nsid w:val="f7fe05da"/>
     <w:multiLevelType w:val="multilevel"/>
     <w:lvl w:ilvl="0">
       <w:numFmt w:val="bullet"/>
@@ -550,7 +837,7 @@
     </w:lvl>
   </w:abstractNum>
   <w:abstractNum w:abstractNumId="991">
-    <w:nsid w:val="c926e744"/>
+    <w:nsid w:val="d09fa7a7"/>
     <w:multiLevelType w:val="multilevel"/>
     <w:lvl w:ilvl="0">
       <w:numFmt w:val="bullet"/>
@@ -631,7 +918,7 @@
     </w:lvl>
   </w:abstractNum>
   <w:abstractNum w:abstractNumId="99411">
-    <w:nsid w:val="8e1edc42"/>
+    <w:nsid w:val="f34e9d59"/>
     <w:multiLevelType w:val="multilevel"/>
     <w:lvl w:ilvl="0">
       <w:start w:val="1"/>
@@ -719,7 +1006,7 @@
     </w:lvl>
   </w:abstractNum>
   <w:abstractNum w:abstractNumId="99413">
-    <w:nsid w:val="ed7fa0be"/>
+    <w:nsid w:val="7cb0da5d"/>
     <w:multiLevelType w:val="multilevel"/>
     <w:lvl w:ilvl="0">
       <w:start w:val="3"/>

</xml_diff>

<commit_message>
Se cambia de ubicacion las imagenes
</commit_message>
<xml_diff>
--- a/Ejemplo_2.docx
+++ b/Ejemplo_2.docx
@@ -222,7 +222,7 @@
               <a:graphicData uri="http://schemas.openxmlformats.org/drawingml/2006/picture">
                 <pic:pic>
                   <pic:nvPicPr>
-                    <pic:cNvPr descr="m2.jpg" id="0" name="Picture"/>
+                    <pic:cNvPr descr="imgmarkdown/m2.jpg" id="0" name="Picture"/>
                     <pic:cNvPicPr>
                       <a:picLocks noChangeArrowheads="1" noChangeAspect="1"/>
                     </pic:cNvPicPr>
@@ -442,7 +442,7 @@
               <a:graphicData uri="http://schemas.openxmlformats.org/drawingml/2006/picture">
                 <pic:pic>
                   <pic:nvPicPr>
-                    <pic:cNvPr descr="m3.jpg" id="0" name="Picture"/>
+                    <pic:cNvPr descr="imgmarkdown/m3.jpg" id="0" name="Picture"/>
                     <pic:cNvPicPr>
                       <a:picLocks noChangeArrowheads="1" noChangeAspect="1"/>
                     </pic:cNvPicPr>
@@ -714,7 +714,7 @@
               <a:graphicData uri="http://schemas.openxmlformats.org/drawingml/2006/picture">
                 <pic:pic>
                   <pic:nvPicPr>
-                    <pic:cNvPr descr="RM.jpg" id="0" name="Picture"/>
+                    <pic:cNvPr descr="imgmarkdown/RM.jpg" id="0" name="Picture"/>
                     <pic:cNvPicPr>
                       <a:picLocks noChangeArrowheads="1" noChangeAspect="1"/>
                     </pic:cNvPicPr>
@@ -899,7 +899,7 @@
     </w:lvl>
   </w:abstractNum>
   <w:abstractNum w:abstractNumId="990">
-    <w:nsid w:val="2640f0fd"/>
+    <w:nsid w:val="ab575b1c"/>
     <w:multiLevelType w:val="multilevel"/>
     <w:lvl w:ilvl="0">
       <w:numFmt w:val="bullet"/>
@@ -980,7 +980,7 @@
     </w:lvl>
   </w:abstractNum>
   <w:abstractNum w:abstractNumId="991">
-    <w:nsid w:val="aaaf2739"/>
+    <w:nsid w:val="35ea8ab1"/>
     <w:multiLevelType w:val="multilevel"/>
     <w:lvl w:ilvl="0">
       <w:numFmt w:val="bullet"/>
@@ -1061,7 +1061,7 @@
     </w:lvl>
   </w:abstractNum>
   <w:abstractNum w:abstractNumId="99411">
-    <w:nsid w:val="a3df56b4"/>
+    <w:nsid w:val="240a052c"/>
     <w:multiLevelType w:val="multilevel"/>
     <w:lvl w:ilvl="0">
       <w:start w:val="1"/>
@@ -1149,7 +1149,7 @@
     </w:lvl>
   </w:abstractNum>
   <w:abstractNum w:abstractNumId="99413">
-    <w:nsid w:val="6b4aac43"/>
+    <w:nsid w:val="901d3642"/>
     <w:multiLevelType w:val="multilevel"/>
     <w:lvl w:ilvl="0">
       <w:start w:val="3"/>

</xml_diff>